<commit_message>
MVP ammend and syntax fix
</commit_message>
<xml_diff>
--- a/Doc/Minimum viable product.docx
+++ b/Doc/Minimum viable product.docx
@@ -28,13 +28,95 @@
         </w:numPr>
       </w:pPr>
       <w:r>
-        <w:t xml:space="preserve">Camera to take photo if IC in front of the </w:t>
-      </w:r>
-      <w:proofErr w:type="gramStart"/>
-      <w:r>
-        <w:t>user</w:t>
-      </w:r>
-      <w:proofErr w:type="gramEnd"/>
+        <w:t xml:space="preserve">Controller on </w:t>
+      </w:r>
+      <w:r>
+        <w:t>the headset must have following requirements:</w:t>
+      </w:r>
+    </w:p>
+    <w:p>
+      <w:pPr>
+        <w:pStyle w:val="ListParagraph"/>
+        <w:numPr>
+          <w:ilvl w:val="1"/>
+          <w:numId w:val="1"/>
+        </w:numPr>
+      </w:pPr>
+      <w:r>
+        <w:t>WiFi connectivity</w:t>
+      </w:r>
+    </w:p>
+    <w:p>
+      <w:pPr>
+        <w:pStyle w:val="ListParagraph"/>
+        <w:numPr>
+          <w:ilvl w:val="1"/>
+          <w:numId w:val="1"/>
+        </w:numPr>
+      </w:pPr>
+      <w:r>
+        <w:t>At least 3 spare IO pins for extra features</w:t>
+      </w:r>
+    </w:p>
+    <w:p>
+      <w:pPr>
+        <w:pStyle w:val="ListParagraph"/>
+        <w:numPr>
+          <w:ilvl w:val="1"/>
+          <w:numId w:val="1"/>
+        </w:numPr>
+      </w:pPr>
+      <w:r>
+        <w:t>Small enough to comfortable hold on the head (&lt;50g)</w:t>
+      </w:r>
+    </w:p>
+    <w:p>
+      <w:pPr>
+        <w:pStyle w:val="ListParagraph"/>
+        <w:numPr>
+          <w:ilvl w:val="1"/>
+          <w:numId w:val="1"/>
+        </w:numPr>
+      </w:pPr>
+      <w:r>
+        <w:t>Low power</w:t>
+      </w:r>
+    </w:p>
+    <w:p>
+      <w:pPr>
+        <w:pStyle w:val="ListParagraph"/>
+        <w:numPr>
+          <w:ilvl w:val="1"/>
+          <w:numId w:val="1"/>
+        </w:numPr>
+      </w:pPr>
+      <w:r>
+        <w:t>Able to run off battery</w:t>
+      </w:r>
+    </w:p>
+    <w:p>
+      <w:pPr>
+        <w:pStyle w:val="ListParagraph"/>
+        <w:numPr>
+          <w:ilvl w:val="1"/>
+          <w:numId w:val="1"/>
+        </w:numPr>
+      </w:pPr>
+      <w:r>
+        <w:t>Compatible with camera module</w:t>
+      </w:r>
+    </w:p>
+    <w:p>
+      <w:pPr>
+        <w:pStyle w:val="ListParagraph"/>
+        <w:numPr>
+          <w:ilvl w:val="1"/>
+          <w:numId w:val="1"/>
+        </w:numPr>
+      </w:pPr>
+      <w:r>
+        <w:t>Enough memory to hold program code</w:t>
+      </w:r>
     </w:p>
     <w:p>
       <w:pPr>
@@ -45,13 +127,8 @@
         </w:numPr>
       </w:pPr>
       <w:r>
-        <w:t xml:space="preserve">AR headset with a camera mounted on </w:t>
-      </w:r>
-      <w:proofErr w:type="gramStart"/>
-      <w:r>
-        <w:t>it</w:t>
-      </w:r>
-      <w:proofErr w:type="gramEnd"/>
+        <w:t>Camera to take photo if IC in front of the user</w:t>
+      </w:r>
     </w:p>
     <w:p>
       <w:pPr>
@@ -62,13 +139,8 @@
         </w:numPr>
       </w:pPr>
       <w:r>
-        <w:t xml:space="preserve">Connect wirelessly to a local network to send and fetch IC/image </w:t>
-      </w:r>
-      <w:proofErr w:type="gramStart"/>
-      <w:r>
-        <w:t>data</w:t>
-      </w:r>
-      <w:proofErr w:type="gramEnd"/>
+        <w:t>Implement a trigger that will instruct the camera to take a photo. Preferably a button</w:t>
+      </w:r>
     </w:p>
     <w:p>
       <w:pPr>
@@ -79,13 +151,32 @@
         </w:numPr>
       </w:pPr>
       <w:r>
-        <w:t xml:space="preserve">Have a local server which will connect to the headset </w:t>
-      </w:r>
-      <w:proofErr w:type="gramStart"/>
-      <w:r>
-        <w:t>controller</w:t>
-      </w:r>
-      <w:proofErr w:type="gramEnd"/>
+        <w:t>AR headset with a camera mounted on it</w:t>
+      </w:r>
+    </w:p>
+    <w:p>
+      <w:pPr>
+        <w:pStyle w:val="ListParagraph"/>
+        <w:numPr>
+          <w:ilvl w:val="0"/>
+          <w:numId w:val="1"/>
+        </w:numPr>
+      </w:pPr>
+      <w:r>
+        <w:t>Connect wirelessly to a local network to send and fetch IC/image data</w:t>
+      </w:r>
+    </w:p>
+    <w:p>
+      <w:pPr>
+        <w:pStyle w:val="ListParagraph"/>
+        <w:numPr>
+          <w:ilvl w:val="0"/>
+          <w:numId w:val="1"/>
+        </w:numPr>
+      </w:pPr>
+      <w:r>
+        <w:t>Have a local server which will connect to the headset controller</w:t>
+      </w:r>
     </w:p>
     <w:p>
       <w:pPr>
@@ -108,13 +199,17 @@
         </w:numPr>
       </w:pPr>
       <w:r>
-        <w:t xml:space="preserve">Pass the image captured by the headset and pass it through an optical character recognition </w:t>
-      </w:r>
-      <w:proofErr w:type="gramStart"/>
-      <w:r>
-        <w:t>program</w:t>
-      </w:r>
-      <w:proofErr w:type="gramEnd"/>
+        <w:t>Send</w:t>
+      </w:r>
+      <w:r>
+        <w:t xml:space="preserve"> the image captured by the headset</w:t>
+      </w:r>
+      <w:r>
+        <w:t xml:space="preserve"> to the local server</w:t>
+      </w:r>
+      <w:r>
+        <w:t xml:space="preserve"> and pass it through an optical character recognition program</w:t>
+      </w:r>
     </w:p>
     <w:p>
       <w:pPr>
@@ -146,13 +241,8 @@
         </w:numPr>
       </w:pPr>
       <w:r>
-        <w:t xml:space="preserve">Heads up </w:t>
-      </w:r>
-      <w:proofErr w:type="gramStart"/>
-      <w:r>
-        <w:t>display</w:t>
-      </w:r>
-      <w:proofErr w:type="gramEnd"/>
+        <w:t>Heads up display</w:t>
+      </w:r>
     </w:p>
     <w:p>
       <w:pPr>
@@ -163,13 +253,14 @@
         </w:numPr>
       </w:pPr>
       <w:r>
-        <w:t xml:space="preserve">Display the pinot of the IC on the heads up </w:t>
-      </w:r>
-      <w:proofErr w:type="gramStart"/>
-      <w:r>
-        <w:t>display</w:t>
-      </w:r>
-      <w:proofErr w:type="gramEnd"/>
+        <w:t>Display the pino</w:t>
+      </w:r>
+      <w:r>
+        <w:t>u</w:t>
+      </w:r>
+      <w:r>
+        <w:t>t of the IC on the heads up display</w:t>
+      </w:r>
     </w:p>
     <w:p>
       <w:pPr>
@@ -180,15 +271,19 @@
         </w:numPr>
       </w:pPr>
       <w:r>
-        <w:t xml:space="preserve">Have the </w:t>
-      </w:r>
-      <w:proofErr w:type="gramStart"/>
-      <w:r>
-        <w:t>heads up</w:t>
-      </w:r>
-      <w:proofErr w:type="gramEnd"/>
-      <w:r>
-        <w:t xml:space="preserve"> display on at least one eye</w:t>
+        <w:t>Have the heads up display on at least one eye</w:t>
+      </w:r>
+    </w:p>
+    <w:p>
+      <w:pPr>
+        <w:pStyle w:val="ListParagraph"/>
+        <w:numPr>
+          <w:ilvl w:val="1"/>
+          <w:numId w:val="2"/>
+        </w:numPr>
+      </w:pPr>
+      <w:r>
+        <w:t>Have a high enough pixel density to make the GUI legible</w:t>
       </w:r>
     </w:p>
     <w:p>
@@ -200,15 +295,7 @@
         </w:numPr>
       </w:pPr>
       <w:r>
-        <w:t xml:space="preserve">Have a local IC database of the </w:t>
-      </w:r>
-      <w:proofErr w:type="gramStart"/>
-      <w:r>
-        <w:t>IC’s</w:t>
-      </w:r>
-      <w:proofErr w:type="gramEnd"/>
-      <w:r>
-        <w:t xml:space="preserve"> in the lab containing essential information like pinout.</w:t>
+        <w:t>Have a local IC database of the IC’s in the lab containing essential information like pinout.</w:t>
       </w:r>
     </w:p>
     <w:p>
@@ -220,15 +307,34 @@
         </w:numPr>
       </w:pPr>
       <w:r>
-        <w:t xml:space="preserve">Stream the camera view </w:t>
-      </w:r>
-      <w:proofErr w:type="gramStart"/>
-      <w:r>
-        <w:t>live</w:t>
-      </w:r>
-      <w:proofErr w:type="gramEnd"/>
-      <w:r>
-        <w:t xml:space="preserve"> to a web service</w:t>
+        <w:t>Stream the camera view live to a web service</w:t>
+      </w:r>
+    </w:p>
+    <w:p>
+      <w:pPr>
+        <w:pStyle w:val="ListParagraph"/>
+        <w:numPr>
+          <w:ilvl w:val="0"/>
+          <w:numId w:val="2"/>
+        </w:numPr>
+      </w:pPr>
+      <w:r>
+        <w:t>Be able to read multiple IC’s in the same image</w:t>
+      </w:r>
+    </w:p>
+    <w:p>
+      <w:pPr>
+        <w:pStyle w:val="ListParagraph"/>
+        <w:numPr>
+          <w:ilvl w:val="0"/>
+          <w:numId w:val="2"/>
+        </w:numPr>
+      </w:pPr>
+      <w:r>
+        <w:t xml:space="preserve">Allow user to </w:t>
+      </w:r>
+      <w:r>
+        <w:t>switch between detected IC data</w:t>
       </w:r>
     </w:p>
     <w:p/>
@@ -262,15 +368,7 @@
         </w:numPr>
       </w:pPr>
       <w:r>
-        <w:t xml:space="preserve">Calibrate the POV of the camera to ensure the highlighted area is in line with the </w:t>
-      </w:r>
-      <w:proofErr w:type="gramStart"/>
-      <w:r>
-        <w:t>users</w:t>
-      </w:r>
-      <w:proofErr w:type="gramEnd"/>
-      <w:r>
-        <w:t xml:space="preserve"> eyes and IC</w:t>
+        <w:t>Calibrate the POV of the camera to ensure the highlighted area is in line with the users eyes and IC</w:t>
       </w:r>
     </w:p>
     <w:p>
@@ -282,13 +380,8 @@
         </w:numPr>
       </w:pPr>
       <w:r>
-        <w:t xml:space="preserve">Fetch online data about the IC if it is not present in the local IC </w:t>
-      </w:r>
-      <w:proofErr w:type="gramStart"/>
-      <w:r>
-        <w:t>database</w:t>
-      </w:r>
-      <w:proofErr w:type="gramEnd"/>
+        <w:t>Fetch online data about the IC if it is not present in the local IC database</w:t>
+      </w:r>
     </w:p>
     <w:p/>
     <w:p>

</xml_diff>